<commit_message>
add j(theta) in Backpropagated0222.
</commit_message>
<xml_diff>
--- a/Backpropagated.docx
+++ b/Backpropagated.docx
@@ -24,7 +24,7 @@
                 <wp:positionV relativeFrom="paragraph">
                   <wp:posOffset>1619250</wp:posOffset>
                 </wp:positionV>
-                <wp:extent cx="603885" cy="174625"/>
+                <wp:extent cx="604520" cy="174625"/>
                 <wp:effectExtent l="0" t="0" r="0" b="0"/>
                 <wp:wrapNone/>
                 <wp:docPr id="1" name="Shape1"/>
@@ -35,7 +35,7 @@
                       <wps:spPr>
                         <a:xfrm>
                           <a:off x="0" y="0"/>
-                          <a:ext cx="603360" cy="173880"/>
+                          <a:ext cx="603720" cy="173880"/>
                         </a:xfrm>
                         <a:prstGeom prst="rect">
                           <a:avLst/>
@@ -56,7 +56,7 @@
                           <w:p>
                             <w:pPr>
                               <w:pStyle w:val="FrameContents"/>
-                              <w:overflowPunct w:val="true"/>
+                              <w:overflowPunct w:val="false"/>
                               <w:bidi w:val="0"/>
                               <w:jc w:val="left"/>
                               <w:rPr/>
@@ -81,7 +81,7 @@
           </mc:Choice>
           <mc:Fallback>
             <w:pict>
-              <v:rect id="shape_0" ID="Shape1" stroked="f" style="position:absolute;margin-left:257.25pt;margin-top:127.5pt;width:47.45pt;height:13.65pt">
+              <v:rect id="shape_0" ID="Shape1" stroked="f" style="position:absolute;margin-left:257.25pt;margin-top:127.5pt;width:47.5pt;height:13.65pt">
                 <w10:wrap type="square"/>
                 <v:fill o:detectmouseclick="t" on="false"/>
                 <v:stroke color="#3465a4" joinstyle="round" endcap="flat"/>
@@ -90,7 +90,7 @@
                     <w:p>
                       <w:pPr>
                         <w:pStyle w:val="FrameContents"/>
-                        <w:overflowPunct w:val="true"/>
+                        <w:overflowPunct w:val="false"/>
                         <w:bidi w:val="0"/>
                         <w:jc w:val="left"/>
                         <w:rPr/>
@@ -119,7 +119,7 @@
                 <wp:positionV relativeFrom="paragraph">
                   <wp:posOffset>1636395</wp:posOffset>
                 </wp:positionV>
-                <wp:extent cx="746760" cy="174625"/>
+                <wp:extent cx="747395" cy="174625"/>
                 <wp:effectExtent l="0" t="0" r="0" b="0"/>
                 <wp:wrapNone/>
                 <wp:docPr id="3" name="Shape1"/>
@@ -130,7 +130,7 @@
                       <wps:spPr>
                         <a:xfrm>
                           <a:off x="0" y="0"/>
-                          <a:ext cx="746280" cy="173880"/>
+                          <a:ext cx="746640" cy="173880"/>
                         </a:xfrm>
                         <a:prstGeom prst="rect">
                           <a:avLst/>
@@ -151,7 +151,7 @@
                           <w:p>
                             <w:pPr>
                               <w:pStyle w:val="FrameContents"/>
-                              <w:overflowPunct w:val="true"/>
+                              <w:overflowPunct w:val="false"/>
                               <w:bidi w:val="0"/>
                               <w:jc w:val="left"/>
                               <w:rPr/>
@@ -177,7 +177,7 @@
           </mc:Choice>
           <mc:Fallback>
             <w:pict>
-              <v:rect id="shape_0" ID="Shape1" stroked="f" style="position:absolute;margin-left:346.3pt;margin-top:128.85pt;width:58.7pt;height:13.65pt">
+              <v:rect id="shape_0" ID="Shape1" stroked="f" style="position:absolute;margin-left:346.3pt;margin-top:128.85pt;width:58.75pt;height:13.65pt">
                 <w10:wrap type="square"/>
                 <v:fill o:detectmouseclick="t" on="false"/>
                 <v:stroke color="#3465a4" joinstyle="round" endcap="flat"/>
@@ -186,7 +186,7 @@
                     <w:p>
                       <w:pPr>
                         <w:pStyle w:val="FrameContents"/>
-                        <w:overflowPunct w:val="true"/>
+                        <w:overflowPunct w:val="false"/>
                         <w:bidi w:val="0"/>
                         <w:jc w:val="left"/>
                         <w:rPr/>
@@ -216,7 +216,7 @@
                 <wp:positionV relativeFrom="paragraph">
                   <wp:posOffset>1631315</wp:posOffset>
                 </wp:positionV>
-                <wp:extent cx="812165" cy="174625"/>
+                <wp:extent cx="812800" cy="174625"/>
                 <wp:effectExtent l="0" t="0" r="0" b="0"/>
                 <wp:wrapNone/>
                 <wp:docPr id="5" name="Shape1"/>
@@ -227,7 +227,7 @@
                       <wps:spPr>
                         <a:xfrm>
                           <a:off x="0" y="0"/>
-                          <a:ext cx="811440" cy="173880"/>
+                          <a:ext cx="812160" cy="173880"/>
                         </a:xfrm>
                         <a:prstGeom prst="rect">
                           <a:avLst/>
@@ -248,7 +248,7 @@
                           <w:p>
                             <w:pPr>
                               <w:pStyle w:val="FrameContents"/>
-                              <w:overflowPunct w:val="true"/>
+                              <w:overflowPunct w:val="false"/>
                               <w:bidi w:val="0"/>
                               <w:jc w:val="left"/>
                               <w:rPr/>
@@ -274,7 +274,7 @@
           </mc:Choice>
           <mc:Fallback>
             <w:pict>
-              <v:rect id="shape_0" ID="Shape1" stroked="f" style="position:absolute;margin-left:461.15pt;margin-top:128.45pt;width:63.85pt;height:13.65pt">
+              <v:rect id="shape_0" ID="Shape1" stroked="f" style="position:absolute;margin-left:461.15pt;margin-top:128.45pt;width:63.9pt;height:13.65pt">
                 <w10:wrap type="square"/>
                 <v:fill o:detectmouseclick="t" on="false"/>
                 <v:stroke color="#3465a4" joinstyle="round" endcap="flat"/>
@@ -283,7 +283,7 @@
                     <w:p>
                       <w:pPr>
                         <w:pStyle w:val="FrameContents"/>
-                        <w:overflowPunct w:val="true"/>
+                        <w:overflowPunct w:val="false"/>
                         <w:bidi w:val="0"/>
                         <w:jc w:val="left"/>
                         <w:rPr/>
@@ -403,388 +403,6 @@
         <w:rPr/>
       </w:r>
       <m:oMath xmlns:m="http://schemas.openxmlformats.org/officeDocument/2006/math">
-        <m:sSubSup>
-          <m:e>
-            <m:r>
-              <w:rPr>
-                <w:rFonts w:ascii="Cambria Math" w:hAnsi="Cambria Math"/>
-              </w:rPr>
-              <m:t xml:space="preserve">δ</m:t>
-            </m:r>
-          </m:e>
-          <m:sub>
-            <m:r>
-              <w:rPr>
-                <w:rFonts w:ascii="Cambria Math" w:hAnsi="Cambria Math"/>
-              </w:rPr>
-              <m:t xml:space="preserve">i</m:t>
-            </m:r>
-          </m:sub>
-          <m:sup>
-            <m:d>
-              <m:dPr>
-                <m:begChr m:val="("/>
-                <m:endChr m:val=")"/>
-              </m:dPr>
-              <m:e>
-                <m:r>
-                  <w:rPr>
-                    <w:rFonts w:ascii="Cambria Math" w:hAnsi="Cambria Math"/>
-                  </w:rPr>
-                  <m:t xml:space="preserve">l</m:t>
-                </m:r>
-                <m:r>
-                  <w:rPr>
-                    <w:rFonts w:ascii="Cambria Math" w:hAnsi="Cambria Math"/>
-                  </w:rPr>
-                  <m:t xml:space="preserve">+</m:t>
-                </m:r>
-                <m:r>
-                  <w:rPr>
-                    <w:rFonts w:ascii="Cambria Math" w:hAnsi="Cambria Math"/>
-                  </w:rPr>
-                  <m:t xml:space="preserve">1</m:t>
-                </m:r>
-              </m:e>
-            </m:d>
-          </m:sup>
-        </m:sSubSup>
-      </m:oMath>
-      <w:bookmarkStart w:id="0" w:name="__DdeLink__107_59195716"/>
-      <w:r>
-        <w:rPr>
-          <w:rFonts w:ascii="SimSun" w:hAnsi="SimSun"/>
-        </w:rPr>
-        <w:t>：</w:t>
-      </w:r>
-      <w:bookmarkEnd w:id="0"/>
-      <w:r>
-        <w:rPr>
-          <w:rFonts w:ascii="SimSun" w:hAnsi="SimSun"/>
-        </w:rPr>
-        <w:t>第</w:t>
-      </w:r>
-      <w:r>
-        <w:rPr>
-          <w:rFonts w:eastAsia="SimSun" w:ascii="SimSun" w:hAnsi="SimSun"/>
-        </w:rPr>
-        <w:t>l+1</w:t>
-      </w:r>
-      <w:r>
-        <w:rPr>
-          <w:rFonts w:ascii="SimSun" w:hAnsi="SimSun"/>
-        </w:rPr>
-        <w:t>层第</w:t>
-      </w:r>
-      <w:r>
-        <w:rPr>
-          <w:rFonts w:eastAsia="SimSun" w:ascii="SimSun" w:hAnsi="SimSun"/>
-        </w:rPr>
-        <w:t>i</w:t>
-      </w:r>
-      <w:r>
-        <w:rPr>
-          <w:rFonts w:ascii="SimSun" w:hAnsi="SimSun"/>
-        </w:rPr>
-        <w:t>个单元的计算误差（</w:t>
-      </w:r>
-      <w:r>
-        <w:rPr>
-          <w:rFonts w:eastAsia="SimSun" w:ascii="SimSun" w:hAnsi="SimSun"/>
-        </w:rPr>
-        <w:t>delta</w:t>
-      </w:r>
-      <w:r>
-        <w:rPr>
-          <w:rFonts w:ascii="SimSun" w:hAnsi="SimSun"/>
-        </w:rPr>
-        <w:t>）</w:t>
-      </w:r>
-      <w:r>
-        <w:rPr>
-          <w:rFonts w:ascii="SimSun" w:hAnsi="SimSun"/>
-        </w:rPr>
-      </w:r>
-      <m:oMath xmlns:m="http://schemas.openxmlformats.org/officeDocument/2006/math">
-        <m:sSubSup>
-          <m:e>
-            <m:r>
-              <w:rPr>
-                <w:rFonts w:ascii="Cambria Math" w:hAnsi="Cambria Math"/>
-              </w:rPr>
-              <m:t xml:space="preserve">δ</m:t>
-            </m:r>
-          </m:e>
-          <m:sub>
-            <m:r>
-              <w:rPr>
-                <w:rFonts w:ascii="Cambria Math" w:hAnsi="Cambria Math"/>
-              </w:rPr>
-              <m:t xml:space="preserve">i</m:t>
-            </m:r>
-          </m:sub>
-          <m:sup>
-            <m:d>
-              <m:dPr>
-                <m:begChr m:val="("/>
-                <m:endChr m:val=")"/>
-              </m:dPr>
-              <m:e>
-                <m:r>
-                  <w:rPr>
-                    <w:rFonts w:ascii="Cambria Math" w:hAnsi="Cambria Math"/>
-                  </w:rPr>
-                  <m:t xml:space="preserve">l</m:t>
-                </m:r>
-                <m:r>
-                  <w:rPr>
-                    <w:rFonts w:ascii="Cambria Math" w:hAnsi="Cambria Math"/>
-                  </w:rPr>
-                  <m:t xml:space="preserve">+</m:t>
-                </m:r>
-                <m:r>
-                  <w:rPr>
-                    <w:rFonts w:ascii="Cambria Math" w:hAnsi="Cambria Math"/>
-                  </w:rPr>
-                  <m:t xml:space="preserve">1</m:t>
-                </m:r>
-              </m:e>
-            </m:d>
-          </m:sup>
-        </m:sSubSup>
-        <m:r>
-          <w:rPr>
-            <w:rFonts w:ascii="Cambria Math" w:hAnsi="Cambria Math"/>
-          </w:rPr>
-          <m:t xml:space="preserve">=</m:t>
-        </m:r>
-        <m:f>
-          <m:num>
-            <m:r>
-              <w:rPr>
-                <w:rFonts w:ascii="Cambria Math" w:hAnsi="Cambria Math"/>
-              </w:rPr>
-              <m:t xml:space="preserve">∂</m:t>
-            </m:r>
-            <m:r>
-              <w:rPr>
-                <w:rFonts w:ascii="Cambria Math" w:hAnsi="Cambria Math"/>
-              </w:rPr>
-              <m:t xml:space="preserve">J</m:t>
-            </m:r>
-          </m:num>
-          <m:den>
-            <m:r>
-              <w:rPr>
-                <w:rFonts w:ascii="Cambria Math" w:hAnsi="Cambria Math"/>
-              </w:rPr>
-              <m:t xml:space="preserve">∂</m:t>
-            </m:r>
-            <m:sSubSup>
-              <m:e>
-                <m:r>
-                  <w:rPr>
-                    <w:rFonts w:ascii="Cambria Math" w:hAnsi="Cambria Math"/>
-                  </w:rPr>
-                  <m:t xml:space="preserve">z</m:t>
-                </m:r>
-              </m:e>
-              <m:sub>
-                <m:r>
-                  <w:rPr>
-                    <w:rFonts w:ascii="Cambria Math" w:hAnsi="Cambria Math"/>
-                  </w:rPr>
-                  <m:t xml:space="preserve">i</m:t>
-                </m:r>
-              </m:sub>
-              <m:sup>
-                <m:d>
-                  <m:dPr>
-                    <m:begChr m:val="("/>
-                    <m:endChr m:val=")"/>
-                  </m:dPr>
-                  <m:e>
-                    <m:r>
-                      <w:rPr>
-                        <w:rFonts w:ascii="Cambria Math" w:hAnsi="Cambria Math"/>
-                      </w:rPr>
-                      <m:t xml:space="preserve">l</m:t>
-                    </m:r>
-                    <m:r>
-                      <w:rPr>
-                        <w:rFonts w:ascii="Cambria Math" w:hAnsi="Cambria Math"/>
-                      </w:rPr>
-                      <m:t xml:space="preserve">+</m:t>
-                    </m:r>
-                    <m:r>
-                      <w:rPr>
-                        <w:rFonts w:ascii="Cambria Math" w:hAnsi="Cambria Math"/>
-                      </w:rPr>
-                      <m:t xml:space="preserve">1</m:t>
-                    </m:r>
-                  </m:e>
-                </m:d>
-              </m:sup>
-            </m:sSubSup>
-          </m:den>
-        </m:f>
-      </m:oMath>
-    </w:p>
-    <w:p>
-      <w:pPr>
-        <w:pStyle w:val="Normal"/>
-        <w:rPr/>
-      </w:pPr>
-      <w:r>
-        <w:rPr/>
-      </w:r>
-      <m:oMath xmlns:m="http://schemas.openxmlformats.org/officeDocument/2006/math">
-        <m:sSub>
-          <m:e>
-            <m:r>
-              <w:rPr>
-                <w:rFonts w:ascii="Cambria Math" w:hAnsi="Cambria Math"/>
-              </w:rPr>
-              <m:t xml:space="preserve">s</m:t>
-            </m:r>
-          </m:e>
-          <m:sub>
-            <m:r>
-              <w:rPr>
-                <w:rFonts w:ascii="Cambria Math" w:hAnsi="Cambria Math"/>
-              </w:rPr>
-              <m:t xml:space="preserve">l</m:t>
-            </m:r>
-          </m:sub>
-        </m:sSub>
-      </m:oMath>
-      <w:r>
-        <w:rPr>
-          <w:rFonts w:ascii="SimSun" w:hAnsi="SimSun"/>
-        </w:rPr>
-        <w:t>：第</w:t>
-      </w:r>
-      <w:r>
-        <w:rPr>
-          <w:rFonts w:eastAsia="SimSun" w:ascii="SimSun" w:hAnsi="SimSun"/>
-        </w:rPr>
-        <w:t>l</w:t>
-      </w:r>
-      <w:r>
-        <w:rPr>
-          <w:rFonts w:ascii="SimSun" w:hAnsi="SimSun"/>
-        </w:rPr>
-        <w:t>层的单元数（不包括偏置单元）。</w:t>
-      </w:r>
-    </w:p>
-    <w:p>
-      <w:pPr>
-        <w:pStyle w:val="Normal"/>
-        <w:rPr/>
-      </w:pPr>
-      <w:r>
-        <w:rPr>
-          <w:rFonts w:ascii="SimSun" w:hAnsi="SimSun"/>
-        </w:rPr>
-        <w:t>假设当前为第</w:t>
-      </w:r>
-      <w:r>
-        <w:rPr>
-          <w:rFonts w:eastAsia="SimSun" w:ascii="SimSun" w:hAnsi="SimSun"/>
-        </w:rPr>
-        <w:t>l+1</w:t>
-      </w:r>
-      <w:r>
-        <w:rPr>
-          <w:rFonts w:ascii="SimSun" w:hAnsi="SimSun"/>
-        </w:rPr>
-        <w:t>层，单元下标为</w:t>
-      </w:r>
-      <w:r>
-        <w:rPr>
-          <w:rFonts w:eastAsia="SimSun" w:ascii="SimSun" w:hAnsi="SimSun"/>
-        </w:rPr>
-        <w:t>i</w:t>
-      </w:r>
-      <w:r>
-        <w:rPr>
-          <w:rFonts w:ascii="SimSun" w:hAnsi="SimSun"/>
-        </w:rPr>
-        <w:t>。其中</w:t>
-      </w:r>
-      <w:r>
-        <w:rPr>
-          <w:rFonts w:eastAsia="SimSun" w:ascii="SimSun" w:hAnsi="SimSun"/>
-        </w:rPr>
-        <w:t>l</w:t>
-      </w:r>
-      <w:r>
-        <w:rPr>
-          <w:rFonts w:ascii="SimSun" w:hAnsi="SimSun"/>
-        </w:rPr>
-        <w:t>层单元下标为</w:t>
-      </w:r>
-      <w:r>
-        <w:rPr>
-          <w:rFonts w:eastAsia="SimSun" w:ascii="SimSun" w:hAnsi="SimSun"/>
-        </w:rPr>
-        <w:t>j</w:t>
-      </w:r>
-      <w:r>
-        <w:rPr>
-          <w:rFonts w:ascii="SimSun" w:hAnsi="SimSun"/>
-        </w:rPr>
-        <w:t>，</w:t>
-      </w:r>
-      <w:r>
-        <w:rPr>
-          <w:rFonts w:eastAsia="SimSun" w:ascii="SimSun" w:hAnsi="SimSun"/>
-        </w:rPr>
-        <w:t>l+1</w:t>
-      </w:r>
-      <w:r>
-        <w:rPr>
-          <w:rFonts w:ascii="SimSun" w:hAnsi="SimSun"/>
-        </w:rPr>
-        <w:t>层单元下标为</w:t>
-      </w:r>
-      <w:r>
-        <w:rPr>
-          <w:rFonts w:eastAsia="SimSun" w:ascii="SimSun" w:hAnsi="SimSun"/>
-        </w:rPr>
-        <w:t>k</w:t>
-      </w:r>
-      <w:r>
-        <w:rPr>
-          <w:rFonts w:ascii="SimSun" w:hAnsi="SimSun"/>
-        </w:rPr>
-        <w:t>。</w:t>
-      </w:r>
-    </w:p>
-    <w:p>
-      <w:pPr>
-        <w:pStyle w:val="Normal"/>
-        <w:rPr>
-          <w:rFonts w:ascii="SimSun" w:hAnsi="SimSun"/>
-        </w:rPr>
-      </w:pPr>
-      <w:r>
-        <w:rPr/>
-      </w:r>
-    </w:p>
-    <w:p>
-      <w:pPr>
-        <w:pStyle w:val="Normal"/>
-        <w:rPr>
-          <w:rFonts w:ascii="SimSun" w:hAnsi="SimSun" w:eastAsia="SimSun"/>
-        </w:rPr>
-      </w:pPr>
-      <w:r>
-        <w:rPr>
-          <w:rFonts w:eastAsia="SimSun" w:ascii="SimSun" w:hAnsi="SimSun"/>
-        </w:rPr>
-      </w:r>
-      <m:oMath xmlns:m="http://schemas.openxmlformats.org/officeDocument/2006/math">
         <m:r>
           <w:rPr>
             <w:rFonts w:ascii="Cambria Math" w:hAnsi="Cambria Math"/>
@@ -1441,6 +1059,393 @@
           </m:e>
         </m:nary>
       </m:oMath>
+    </w:p>
+    <w:p>
+      <w:pPr>
+        <w:pStyle w:val="Normal"/>
+        <w:rPr/>
+      </w:pPr>
+      <w:r>
+        <w:rPr/>
+      </w:r>
+    </w:p>
+    <w:p>
+      <w:pPr>
+        <w:pStyle w:val="Normal"/>
+        <w:rPr/>
+      </w:pPr>
+      <w:r>
+        <w:rPr/>
+      </w:r>
+      <m:oMath xmlns:m="http://schemas.openxmlformats.org/officeDocument/2006/math">
+        <m:sSubSup>
+          <m:e>
+            <m:r>
+              <w:rPr>
+                <w:rFonts w:ascii="Cambria Math" w:hAnsi="Cambria Math"/>
+              </w:rPr>
+              <m:t xml:space="preserve">δ</m:t>
+            </m:r>
+          </m:e>
+          <m:sub>
+            <m:r>
+              <w:rPr>
+                <w:rFonts w:ascii="Cambria Math" w:hAnsi="Cambria Math"/>
+              </w:rPr>
+              <m:t xml:space="preserve">i</m:t>
+            </m:r>
+          </m:sub>
+          <m:sup>
+            <m:d>
+              <m:dPr>
+                <m:begChr m:val="("/>
+                <m:endChr m:val=")"/>
+              </m:dPr>
+              <m:e>
+                <m:r>
+                  <w:rPr>
+                    <w:rFonts w:ascii="Cambria Math" w:hAnsi="Cambria Math"/>
+                  </w:rPr>
+                  <m:t xml:space="preserve">l</m:t>
+                </m:r>
+                <m:r>
+                  <w:rPr>
+                    <w:rFonts w:ascii="Cambria Math" w:hAnsi="Cambria Math"/>
+                  </w:rPr>
+                  <m:t xml:space="preserve">+</m:t>
+                </m:r>
+                <m:r>
+                  <w:rPr>
+                    <w:rFonts w:ascii="Cambria Math" w:hAnsi="Cambria Math"/>
+                  </w:rPr>
+                  <m:t xml:space="preserve">1</m:t>
+                </m:r>
+              </m:e>
+            </m:d>
+          </m:sup>
+        </m:sSubSup>
+      </m:oMath>
+      <w:bookmarkStart w:id="0" w:name="__DdeLink__107_59195716"/>
+      <w:r>
+        <w:rPr>
+          <w:rFonts w:ascii="SimSun" w:hAnsi="SimSun"/>
+        </w:rPr>
+        <w:t>：</w:t>
+      </w:r>
+      <w:bookmarkEnd w:id="0"/>
+      <w:r>
+        <w:rPr>
+          <w:rFonts w:ascii="SimSun" w:hAnsi="SimSun"/>
+        </w:rPr>
+        <w:t>第</w:t>
+      </w:r>
+      <w:r>
+        <w:rPr>
+          <w:rFonts w:eastAsia="SimSun" w:ascii="SimSun" w:hAnsi="SimSun"/>
+        </w:rPr>
+        <w:t>l+1</w:t>
+      </w:r>
+      <w:r>
+        <w:rPr>
+          <w:rFonts w:ascii="SimSun" w:hAnsi="SimSun"/>
+        </w:rPr>
+        <w:t>层第</w:t>
+      </w:r>
+      <w:r>
+        <w:rPr>
+          <w:rFonts w:eastAsia="SimSun" w:ascii="SimSun" w:hAnsi="SimSun"/>
+        </w:rPr>
+        <w:t>i</w:t>
+      </w:r>
+      <w:r>
+        <w:rPr>
+          <w:rFonts w:ascii="SimSun" w:hAnsi="SimSun"/>
+        </w:rPr>
+        <w:t>个单元的计算误差（</w:t>
+      </w:r>
+      <w:r>
+        <w:rPr>
+          <w:rFonts w:eastAsia="SimSun" w:ascii="SimSun" w:hAnsi="SimSun"/>
+        </w:rPr>
+        <w:t>delta</w:t>
+      </w:r>
+      <w:r>
+        <w:rPr>
+          <w:rFonts w:ascii="SimSun" w:hAnsi="SimSun"/>
+        </w:rPr>
+        <w:t>）</w:t>
+      </w:r>
+      <w:r>
+        <w:rPr>
+          <w:rFonts w:ascii="SimSun" w:hAnsi="SimSun"/>
+        </w:rPr>
+      </w:r>
+      <m:oMath xmlns:m="http://schemas.openxmlformats.org/officeDocument/2006/math">
+        <m:sSubSup>
+          <m:e>
+            <m:r>
+              <w:rPr>
+                <w:rFonts w:ascii="Cambria Math" w:hAnsi="Cambria Math"/>
+              </w:rPr>
+              <m:t xml:space="preserve">δ</m:t>
+            </m:r>
+          </m:e>
+          <m:sub>
+            <m:r>
+              <w:rPr>
+                <w:rFonts w:ascii="Cambria Math" w:hAnsi="Cambria Math"/>
+              </w:rPr>
+              <m:t xml:space="preserve">i</m:t>
+            </m:r>
+          </m:sub>
+          <m:sup>
+            <m:d>
+              <m:dPr>
+                <m:begChr m:val="("/>
+                <m:endChr m:val=")"/>
+              </m:dPr>
+              <m:e>
+                <m:r>
+                  <w:rPr>
+                    <w:rFonts w:ascii="Cambria Math" w:hAnsi="Cambria Math"/>
+                  </w:rPr>
+                  <m:t xml:space="preserve">l</m:t>
+                </m:r>
+                <m:r>
+                  <w:rPr>
+                    <w:rFonts w:ascii="Cambria Math" w:hAnsi="Cambria Math"/>
+                  </w:rPr>
+                  <m:t xml:space="preserve">+</m:t>
+                </m:r>
+                <m:r>
+                  <w:rPr>
+                    <w:rFonts w:ascii="Cambria Math" w:hAnsi="Cambria Math"/>
+                  </w:rPr>
+                  <m:t xml:space="preserve">1</m:t>
+                </m:r>
+              </m:e>
+            </m:d>
+          </m:sup>
+        </m:sSubSup>
+        <m:r>
+          <w:rPr>
+            <w:rFonts w:ascii="Cambria Math" w:hAnsi="Cambria Math"/>
+          </w:rPr>
+          <m:t xml:space="preserve">=</m:t>
+        </m:r>
+        <m:f>
+          <m:num>
+            <m:r>
+              <w:rPr>
+                <w:rFonts w:ascii="Cambria Math" w:hAnsi="Cambria Math"/>
+              </w:rPr>
+              <m:t xml:space="preserve">∂</m:t>
+            </m:r>
+            <m:r>
+              <w:rPr>
+                <w:rFonts w:ascii="Cambria Math" w:hAnsi="Cambria Math"/>
+              </w:rPr>
+              <m:t xml:space="preserve">J</m:t>
+            </m:r>
+          </m:num>
+          <m:den>
+            <m:r>
+              <w:rPr>
+                <w:rFonts w:ascii="Cambria Math" w:hAnsi="Cambria Math"/>
+              </w:rPr>
+              <m:t xml:space="preserve">∂</m:t>
+            </m:r>
+            <m:sSubSup>
+              <m:e>
+                <m:r>
+                  <w:rPr>
+                    <w:rFonts w:ascii="Cambria Math" w:hAnsi="Cambria Math"/>
+                  </w:rPr>
+                  <m:t xml:space="preserve">z</m:t>
+                </m:r>
+              </m:e>
+              <m:sub>
+                <m:r>
+                  <w:rPr>
+                    <w:rFonts w:ascii="Cambria Math" w:hAnsi="Cambria Math"/>
+                  </w:rPr>
+                  <m:t xml:space="preserve">i</m:t>
+                </m:r>
+              </m:sub>
+              <m:sup>
+                <m:d>
+                  <m:dPr>
+                    <m:begChr m:val="("/>
+                    <m:endChr m:val=")"/>
+                  </m:dPr>
+                  <m:e>
+                    <m:r>
+                      <w:rPr>
+                        <w:rFonts w:ascii="Cambria Math" w:hAnsi="Cambria Math"/>
+                      </w:rPr>
+                      <m:t xml:space="preserve">l</m:t>
+                    </m:r>
+                    <m:r>
+                      <w:rPr>
+                        <w:rFonts w:ascii="Cambria Math" w:hAnsi="Cambria Math"/>
+                      </w:rPr>
+                      <m:t xml:space="preserve">+</m:t>
+                    </m:r>
+                    <m:r>
+                      <w:rPr>
+                        <w:rFonts w:ascii="Cambria Math" w:hAnsi="Cambria Math"/>
+                      </w:rPr>
+                      <m:t xml:space="preserve">1</m:t>
+                    </m:r>
+                  </m:e>
+                </m:d>
+              </m:sup>
+            </m:sSubSup>
+          </m:den>
+        </m:f>
+      </m:oMath>
+    </w:p>
+    <w:p>
+      <w:pPr>
+        <w:pStyle w:val="Normal"/>
+        <w:rPr/>
+      </w:pPr>
+      <w:r>
+        <w:rPr/>
+      </w:r>
+      <m:oMath xmlns:m="http://schemas.openxmlformats.org/officeDocument/2006/math">
+        <m:sSub>
+          <m:e>
+            <m:r>
+              <w:rPr>
+                <w:rFonts w:ascii="Cambria Math" w:hAnsi="Cambria Math"/>
+              </w:rPr>
+              <m:t xml:space="preserve">s</m:t>
+            </m:r>
+          </m:e>
+          <m:sub>
+            <m:r>
+              <w:rPr>
+                <w:rFonts w:ascii="Cambria Math" w:hAnsi="Cambria Math"/>
+              </w:rPr>
+              <m:t xml:space="preserve">l</m:t>
+            </m:r>
+          </m:sub>
+        </m:sSub>
+      </m:oMath>
+      <w:r>
+        <w:rPr>
+          <w:rFonts w:ascii="SimSun" w:hAnsi="SimSun"/>
+        </w:rPr>
+        <w:t>：第</w:t>
+      </w:r>
+      <w:r>
+        <w:rPr>
+          <w:rFonts w:eastAsia="SimSun" w:ascii="SimSun" w:hAnsi="SimSun"/>
+        </w:rPr>
+        <w:t>l</w:t>
+      </w:r>
+      <w:r>
+        <w:rPr>
+          <w:rFonts w:ascii="SimSun" w:hAnsi="SimSun"/>
+        </w:rPr>
+        <w:t>层的单元数（不包括偏置单元）。</w:t>
+      </w:r>
+    </w:p>
+    <w:p>
+      <w:pPr>
+        <w:pStyle w:val="Normal"/>
+        <w:rPr/>
+      </w:pPr>
+      <w:r>
+        <w:rPr>
+          <w:rFonts w:ascii="SimSun" w:hAnsi="SimSun"/>
+        </w:rPr>
+        <w:t>假设当前为第</w:t>
+      </w:r>
+      <w:r>
+        <w:rPr>
+          <w:rFonts w:eastAsia="SimSun" w:ascii="SimSun" w:hAnsi="SimSun"/>
+        </w:rPr>
+        <w:t>l+1</w:t>
+      </w:r>
+      <w:r>
+        <w:rPr>
+          <w:rFonts w:ascii="SimSun" w:hAnsi="SimSun"/>
+        </w:rPr>
+        <w:t>层，单元下标为</w:t>
+      </w:r>
+      <w:r>
+        <w:rPr>
+          <w:rFonts w:eastAsia="SimSun" w:ascii="SimSun" w:hAnsi="SimSun"/>
+        </w:rPr>
+        <w:t>i</w:t>
+      </w:r>
+      <w:r>
+        <w:rPr>
+          <w:rFonts w:ascii="SimSun" w:hAnsi="SimSun"/>
+        </w:rPr>
+        <w:t>。其中</w:t>
+      </w:r>
+      <w:r>
+        <w:rPr>
+          <w:rFonts w:eastAsia="SimSun" w:ascii="SimSun" w:hAnsi="SimSun"/>
+        </w:rPr>
+        <w:t>l</w:t>
+      </w:r>
+      <w:r>
+        <w:rPr>
+          <w:rFonts w:ascii="SimSun" w:hAnsi="SimSun"/>
+        </w:rPr>
+        <w:t>层单元下标为</w:t>
+      </w:r>
+      <w:r>
+        <w:rPr>
+          <w:rFonts w:eastAsia="SimSun" w:ascii="SimSun" w:hAnsi="SimSun"/>
+        </w:rPr>
+        <w:t>j</w:t>
+      </w:r>
+      <w:r>
+        <w:rPr>
+          <w:rFonts w:ascii="SimSun" w:hAnsi="SimSun"/>
+        </w:rPr>
+        <w:t>，</w:t>
+      </w:r>
+      <w:r>
+        <w:rPr>
+          <w:rFonts w:eastAsia="SimSun" w:ascii="SimSun" w:hAnsi="SimSun"/>
+        </w:rPr>
+        <w:t>l+1</w:t>
+      </w:r>
+      <w:r>
+        <w:rPr>
+          <w:rFonts w:ascii="SimSun" w:hAnsi="SimSun"/>
+        </w:rPr>
+        <w:t>层单元下标为</w:t>
+      </w:r>
+      <w:r>
+        <w:rPr>
+          <w:rFonts w:eastAsia="SimSun" w:ascii="SimSun" w:hAnsi="SimSun"/>
+        </w:rPr>
+        <w:t>k</w:t>
+      </w:r>
+      <w:r>
+        <w:rPr>
+          <w:rFonts w:ascii="SimSun" w:hAnsi="SimSun"/>
+        </w:rPr>
+        <w:t>。</w:t>
+      </w:r>
+    </w:p>
+    <w:p>
+      <w:pPr>
+        <w:pStyle w:val="Normal"/>
+        <w:rPr>
+          <w:rFonts w:ascii="SimSun" w:hAnsi="SimSun" w:eastAsia="SimSun"/>
+        </w:rPr>
+      </w:pPr>
+      <w:r>
+        <w:rPr/>
+      </w:r>
     </w:p>
     <w:p>
       <w:pPr>

</xml_diff>